<commit_message>
Changed the optimizer to adam and took out the batch normalization, which I think was wrong.
</commit_message>
<xml_diff>
--- a/README.docx
+++ b/README.docx
@@ -837,6 +837,208 @@
           <w:sz w:val="24"/>
           <w:szCs w:val="24"/>
         </w:rPr>
+        <w:t xml:space="preserve"> = torch.utils.data.DataLoader(UrbanSound8KDataset(</w:t>
+      </w:r>
+      <w:r>
+        <w:rPr>
+          <w:rFonts w:eastAsiaTheme="minorEastAsia"/>
+          <w:sz w:val="24"/>
+          <w:szCs w:val="24"/>
+        </w:rPr>
+        <w:t>‘</w:t>
+      </w:r>
+      <w:r>
+        <w:rPr>
+          <w:rFonts w:ascii="Calibri" w:eastAsia="Calibri" w:hAnsi="Calibri" w:cs="Calibri"/>
+          <w:sz w:val="24"/>
+          <w:szCs w:val="24"/>
+        </w:rPr>
+        <w:t>UrbanSound8K_train.pkl</w:t>
+      </w:r>
+      <w:r>
+        <w:rPr>
+          <w:rFonts w:eastAsiaTheme="minorEastAsia"/>
+          <w:sz w:val="24"/>
+          <w:szCs w:val="24"/>
+        </w:rPr>
+        <w:t>’</w:t>
+      </w:r>
+      <w:r>
+        <w:rPr>
+          <w:rFonts w:eastAsiaTheme="minorEastAsia"/>
+          <w:sz w:val="24"/>
+          <w:szCs w:val="24"/>
+        </w:rPr>
+        <w:t>, mode</w:t>
+      </w:r>
+      <w:r>
+        <w:rPr>
+          <w:rFonts w:eastAsiaTheme="minorEastAsia"/>
+          <w:sz w:val="24"/>
+          <w:szCs w:val="24"/>
+        </w:rPr>
+        <w:t>),</w:t>
+      </w:r>
+      <w:r>
+        <w:rPr>
+          <w:rFonts w:eastAsiaTheme="minorEastAsia"/>
+          <w:sz w:val="24"/>
+          <w:szCs w:val="24"/>
+        </w:rPr>
+        <w:t xml:space="preserve"> </w:t>
+      </w:r>
+      <w:proofErr w:type="spellStart"/>
+      <w:r>
+        <w:rPr>
+          <w:rFonts w:eastAsiaTheme="minorEastAsia"/>
+          <w:sz w:val="24"/>
+          <w:szCs w:val="24"/>
+        </w:rPr>
+        <w:t>batch_size</w:t>
+      </w:r>
+      <w:proofErr w:type="spellEnd"/>
+      <w:r>
+        <w:rPr>
+          <w:rFonts w:eastAsiaTheme="minorEastAsia"/>
+          <w:sz w:val="24"/>
+          <w:szCs w:val="24"/>
+        </w:rPr>
+        <w:t>=</w:t>
+      </w:r>
+      <w:r>
+        <w:rPr>
+          <w:rFonts w:eastAsiaTheme="minorEastAsia"/>
+          <w:sz w:val="24"/>
+          <w:szCs w:val="24"/>
+        </w:rPr>
+        <w:t>32</w:t>
+      </w:r>
+      <w:r>
+        <w:rPr>
+          <w:rFonts w:eastAsiaTheme="minorEastAsia"/>
+          <w:sz w:val="24"/>
+          <w:szCs w:val="24"/>
+        </w:rPr>
+        <w:t>, shuffle=</w:t>
+      </w:r>
+      <w:r>
+        <w:rPr>
+          <w:rFonts w:eastAsiaTheme="minorEastAsia"/>
+          <w:b/>
+          <w:bCs/>
+          <w:sz w:val="24"/>
+          <w:szCs w:val="24"/>
+        </w:rPr>
+        <w:t>True</w:t>
+      </w:r>
+      <w:r>
+        <w:rPr>
+          <w:rFonts w:eastAsiaTheme="minorEastAsia"/>
+          <w:sz w:val="24"/>
+          <w:szCs w:val="24"/>
+        </w:rPr>
+        <w:t>,</w:t>
+      </w:r>
+      <w:r>
+        <w:rPr>
+          <w:rFonts w:eastAsiaTheme="minorEastAsia"/>
+          <w:sz w:val="24"/>
+          <w:szCs w:val="24"/>
+        </w:rPr>
+        <w:t xml:space="preserve"> </w:t>
+      </w:r>
+      <w:proofErr w:type="spellStart"/>
+      <w:r>
+        <w:rPr>
+          <w:rFonts w:eastAsiaTheme="minorEastAsia"/>
+          <w:sz w:val="24"/>
+          <w:szCs w:val="24"/>
+        </w:rPr>
+        <w:t>num_workers</w:t>
+      </w:r>
+      <w:proofErr w:type="spellEnd"/>
+      <w:r>
+        <w:rPr>
+          <w:rFonts w:eastAsiaTheme="minorEastAsia"/>
+          <w:sz w:val="24"/>
+          <w:szCs w:val="24"/>
+        </w:rPr>
+        <w:t>=</w:t>
+      </w:r>
+      <w:r>
+        <w:rPr>
+          <w:rFonts w:eastAsiaTheme="minorEastAsia"/>
+          <w:sz w:val="24"/>
+          <w:szCs w:val="24"/>
+        </w:rPr>
+        <w:t>8</w:t>
+      </w:r>
+      <w:r>
+        <w:rPr>
+          <w:rFonts w:eastAsiaTheme="minorEastAsia"/>
+          <w:sz w:val="24"/>
+          <w:szCs w:val="24"/>
+        </w:rPr>
+        <w:t xml:space="preserve">, </w:t>
+      </w:r>
+      <w:proofErr w:type="spellStart"/>
+      <w:r>
+        <w:rPr>
+          <w:rFonts w:eastAsiaTheme="minorEastAsia"/>
+          <w:sz w:val="24"/>
+          <w:szCs w:val="24"/>
+        </w:rPr>
+        <w:t>pin_memory</w:t>
+      </w:r>
+      <w:proofErr w:type="spellEnd"/>
+      <w:r>
+        <w:rPr>
+          <w:rFonts w:eastAsiaTheme="minorEastAsia"/>
+          <w:sz w:val="24"/>
+          <w:szCs w:val="24"/>
+        </w:rPr>
+        <w:t>=</w:t>
+      </w:r>
+      <w:r>
+        <w:rPr>
+          <w:rFonts w:eastAsiaTheme="minorEastAsia"/>
+          <w:b/>
+          <w:bCs/>
+          <w:sz w:val="24"/>
+          <w:szCs w:val="24"/>
+        </w:rPr>
+        <w:t>True</w:t>
+      </w:r>
+      <w:r>
+        <w:rPr>
+          <w:rFonts w:eastAsiaTheme="minorEastAsia"/>
+          <w:sz w:val="24"/>
+          <w:szCs w:val="24"/>
+        </w:rPr>
+        <w:t>)</w:t>
+      </w:r>
+      <w:r>
+        <w:br/>
+      </w:r>
+      <w:r>
+        <w:br/>
+      </w:r>
+      <w:proofErr w:type="spellStart"/>
+      <w:r>
+        <w:rPr>
+          <w:rFonts w:eastAsiaTheme="minorEastAsia"/>
+          <w:sz w:val="24"/>
+          <w:szCs w:val="24"/>
+        </w:rPr>
+        <w:t>val_loader</w:t>
+      </w:r>
+      <w:proofErr w:type="spellEnd"/>
+      <w:r>
+        <w:rPr>
+          <w:rFonts w:eastAsiaTheme="minorEastAsia"/>
+          <w:sz w:val="24"/>
+          <w:szCs w:val="24"/>
+        </w:rPr>
         <w:t xml:space="preserve"> = </w:t>
       </w:r>
       <w:proofErr w:type="spellStart"/>
@@ -866,15 +1068,23 @@
           <w:sz w:val="24"/>
           <w:szCs w:val="24"/>
         </w:rPr>
-        <w:t xml:space="preserve">      </w:t>
-      </w:r>
-      <w:r>
-        <w:rPr>
-          <w:rFonts w:eastAsiaTheme="minorEastAsia"/>
-          <w:sz w:val="24"/>
-          <w:szCs w:val="24"/>
-        </w:rPr>
-        <w:t>UrbanSound8KDataset(</w:t>
+        <w:t xml:space="preserve">   </w:t>
+      </w:r>
+      <w:r>
+        <w:rPr>
+          <w:rFonts w:eastAsiaTheme="minorEastAsia"/>
+          <w:sz w:val="24"/>
+          <w:szCs w:val="24"/>
+        </w:rPr>
+        <w:t xml:space="preserve"> </w:t>
+      </w:r>
+      <w:r>
+        <w:rPr>
+          <w:rFonts w:eastAsiaTheme="minorEastAsia"/>
+          <w:sz w:val="24"/>
+          <w:szCs w:val="24"/>
+        </w:rPr>
+        <w:t xml:space="preserve"> UrbanSound8KDataset(</w:t>
       </w:r>
       <w:r>
         <w:rPr>
@@ -890,19 +1100,11 @@
           <w:sz w:val="24"/>
           <w:szCs w:val="24"/>
         </w:rPr>
-        <w:t>UrbanSound8K_train.pkl</w:t>
-      </w:r>
-      <w:r>
-        <w:rPr>
-          <w:rFonts w:eastAsiaTheme="minorEastAsia"/>
-          <w:sz w:val="24"/>
-          <w:szCs w:val="24"/>
-        </w:rPr>
-        <w:t>’</w:t>
-      </w:r>
-      <w:r>
-        <w:rPr>
-          <w:rFonts w:eastAsiaTheme="minorEastAsia"/>
+        <w:t>UrbanSound8K_test.pkl’</w:t>
+      </w:r>
+      <w:r>
+        <w:rPr>
+          <w:rFonts w:ascii="Calibri" w:eastAsia="Calibri" w:hAnsi="Calibri" w:cs="Calibri"/>
           <w:sz w:val="24"/>
           <w:szCs w:val="24"/>
         </w:rPr>
@@ -925,278 +1127,7 @@
           <w:sz w:val="24"/>
           <w:szCs w:val="24"/>
         </w:rPr>
-        <w:t xml:space="preserve">  </w:t>
-      </w:r>
-      <w:r>
-        <w:rPr>
-          <w:rFonts w:eastAsiaTheme="minorEastAsia"/>
-          <w:sz w:val="24"/>
-          <w:szCs w:val="24"/>
-        </w:rPr>
-        <w:t xml:space="preserve">    </w:t>
-      </w:r>
-      <w:proofErr w:type="spellStart"/>
-      <w:r>
-        <w:rPr>
-          <w:rFonts w:eastAsiaTheme="minorEastAsia"/>
-          <w:sz w:val="24"/>
-          <w:szCs w:val="24"/>
-        </w:rPr>
-        <w:t>batch_size</w:t>
-      </w:r>
-      <w:proofErr w:type="spellEnd"/>
-      <w:r>
-        <w:rPr>
-          <w:rFonts w:eastAsiaTheme="minorEastAsia"/>
-          <w:sz w:val="24"/>
-          <w:szCs w:val="24"/>
-        </w:rPr>
-        <w:t>=</w:t>
-      </w:r>
-      <w:r>
-        <w:rPr>
-          <w:rFonts w:eastAsiaTheme="minorEastAsia"/>
-          <w:sz w:val="24"/>
-          <w:szCs w:val="24"/>
-        </w:rPr>
-        <w:t>32</w:t>
-      </w:r>
-      <w:r>
-        <w:rPr>
-          <w:rFonts w:eastAsiaTheme="minorEastAsia"/>
-          <w:sz w:val="24"/>
-          <w:szCs w:val="24"/>
-        </w:rPr>
-        <w:t>, shuffle=</w:t>
-      </w:r>
-      <w:r>
-        <w:rPr>
-          <w:rFonts w:eastAsiaTheme="minorEastAsia"/>
-          <w:b/>
-          <w:bCs/>
-          <w:sz w:val="24"/>
-          <w:szCs w:val="24"/>
-        </w:rPr>
-        <w:t>True</w:t>
-      </w:r>
-      <w:r>
-        <w:rPr>
-          <w:rFonts w:eastAsiaTheme="minorEastAsia"/>
-          <w:sz w:val="24"/>
-          <w:szCs w:val="24"/>
-        </w:rPr>
-        <w:t>,</w:t>
-      </w:r>
-      <w:r>
-        <w:br/>
-      </w:r>
-      <w:r>
-        <w:rPr>
-          <w:rFonts w:eastAsiaTheme="minorEastAsia"/>
-          <w:sz w:val="24"/>
-          <w:szCs w:val="24"/>
-        </w:rPr>
-        <w:t xml:space="preserve">  </w:t>
-      </w:r>
-      <w:r>
-        <w:rPr>
-          <w:rFonts w:eastAsiaTheme="minorEastAsia"/>
-          <w:sz w:val="24"/>
-          <w:szCs w:val="24"/>
-        </w:rPr>
-        <w:t xml:space="preserve">    </w:t>
-      </w:r>
-      <w:proofErr w:type="spellStart"/>
-      <w:r>
-        <w:rPr>
-          <w:rFonts w:eastAsiaTheme="minorEastAsia"/>
-          <w:sz w:val="24"/>
-          <w:szCs w:val="24"/>
-        </w:rPr>
-        <w:t>num_workers</w:t>
-      </w:r>
-      <w:proofErr w:type="spellEnd"/>
-      <w:r>
-        <w:rPr>
-          <w:rFonts w:eastAsiaTheme="minorEastAsia"/>
-          <w:sz w:val="24"/>
-          <w:szCs w:val="24"/>
-        </w:rPr>
-        <w:t>=</w:t>
-      </w:r>
-      <w:r>
-        <w:rPr>
-          <w:rFonts w:eastAsiaTheme="minorEastAsia"/>
-          <w:sz w:val="24"/>
-          <w:szCs w:val="24"/>
-        </w:rPr>
-        <w:t>8</w:t>
-      </w:r>
-      <w:r>
-        <w:rPr>
-          <w:rFonts w:eastAsiaTheme="minorEastAsia"/>
-          <w:sz w:val="24"/>
-          <w:szCs w:val="24"/>
-        </w:rPr>
-        <w:t xml:space="preserve">, </w:t>
-      </w:r>
-      <w:proofErr w:type="spellStart"/>
-      <w:r>
-        <w:rPr>
-          <w:rFonts w:eastAsiaTheme="minorEastAsia"/>
-          <w:sz w:val="24"/>
-          <w:szCs w:val="24"/>
-        </w:rPr>
-        <w:t>pin_memory</w:t>
-      </w:r>
-      <w:proofErr w:type="spellEnd"/>
-      <w:r>
-        <w:rPr>
-          <w:rFonts w:eastAsiaTheme="minorEastAsia"/>
-          <w:sz w:val="24"/>
-          <w:szCs w:val="24"/>
-        </w:rPr>
-        <w:t>=</w:t>
-      </w:r>
-      <w:r>
-        <w:rPr>
-          <w:rFonts w:eastAsiaTheme="minorEastAsia"/>
-          <w:b/>
-          <w:bCs/>
-          <w:sz w:val="24"/>
-          <w:szCs w:val="24"/>
-        </w:rPr>
-        <w:t>True</w:t>
-      </w:r>
-      <w:r>
-        <w:rPr>
-          <w:rFonts w:eastAsiaTheme="minorEastAsia"/>
-          <w:sz w:val="24"/>
-          <w:szCs w:val="24"/>
-        </w:rPr>
-        <w:t>)</w:t>
-      </w:r>
-      <w:r>
-        <w:br/>
-      </w:r>
-      <w:r>
-        <w:br/>
-      </w:r>
-      <w:proofErr w:type="spellStart"/>
-      <w:r>
-        <w:rPr>
-          <w:rFonts w:eastAsiaTheme="minorEastAsia"/>
-          <w:sz w:val="24"/>
-          <w:szCs w:val="24"/>
-        </w:rPr>
         <w:lastRenderedPageBreak/>
-        <w:t>val_loader</w:t>
-      </w:r>
-      <w:proofErr w:type="spellEnd"/>
-      <w:r>
-        <w:rPr>
-          <w:rFonts w:eastAsiaTheme="minorEastAsia"/>
-          <w:sz w:val="24"/>
-          <w:szCs w:val="24"/>
-        </w:rPr>
-        <w:t xml:space="preserve"> = </w:t>
-      </w:r>
-      <w:proofErr w:type="spellStart"/>
-      <w:proofErr w:type="gramStart"/>
-      <w:r>
-        <w:rPr>
-          <w:rFonts w:eastAsiaTheme="minorEastAsia"/>
-          <w:sz w:val="24"/>
-          <w:szCs w:val="24"/>
-        </w:rPr>
-        <w:t>torch.utils</w:t>
-      </w:r>
-      <w:proofErr w:type="gramEnd"/>
-      <w:r>
-        <w:rPr>
-          <w:rFonts w:eastAsiaTheme="minorEastAsia"/>
-          <w:sz w:val="24"/>
-          <w:szCs w:val="24"/>
-        </w:rPr>
-        <w:t>.data.DataLoader</w:t>
-      </w:r>
-      <w:proofErr w:type="spellEnd"/>
-      <w:r>
-        <w:rPr>
-          <w:rFonts w:eastAsiaTheme="minorEastAsia"/>
-          <w:sz w:val="24"/>
-          <w:szCs w:val="24"/>
-        </w:rPr>
-        <w:t>(</w:t>
-      </w:r>
-      <w:r>
-        <w:br/>
-      </w:r>
-      <w:r>
-        <w:rPr>
-          <w:rFonts w:eastAsiaTheme="minorEastAsia"/>
-          <w:sz w:val="24"/>
-          <w:szCs w:val="24"/>
-        </w:rPr>
-        <w:t xml:space="preserve">   </w:t>
-      </w:r>
-      <w:r>
-        <w:rPr>
-          <w:rFonts w:eastAsiaTheme="minorEastAsia"/>
-          <w:sz w:val="24"/>
-          <w:szCs w:val="24"/>
-        </w:rPr>
-        <w:t xml:space="preserve"> </w:t>
-      </w:r>
-      <w:r>
-        <w:rPr>
-          <w:rFonts w:eastAsiaTheme="minorEastAsia"/>
-          <w:sz w:val="24"/>
-          <w:szCs w:val="24"/>
-        </w:rPr>
-        <w:t xml:space="preserve"> UrbanSound8KDataset(</w:t>
-      </w:r>
-      <w:r>
-        <w:rPr>
-          <w:rFonts w:eastAsiaTheme="minorEastAsia"/>
-          <w:sz w:val="24"/>
-          <w:szCs w:val="24"/>
-        </w:rPr>
-        <w:t>‘</w:t>
-      </w:r>
-      <w:r>
-        <w:rPr>
-          <w:rFonts w:ascii="Calibri" w:eastAsia="Calibri" w:hAnsi="Calibri" w:cs="Calibri"/>
-          <w:sz w:val="24"/>
-          <w:szCs w:val="24"/>
-        </w:rPr>
-        <w:t>UrbanSound8K_test.pkl’</w:t>
-      </w:r>
-      <w:r>
-        <w:rPr>
-          <w:rFonts w:ascii="Calibri" w:eastAsia="Calibri" w:hAnsi="Calibri" w:cs="Calibri"/>
-          <w:sz w:val="24"/>
-          <w:szCs w:val="24"/>
-        </w:rPr>
-        <w:t>, mode</w:t>
-      </w:r>
-      <w:r>
-        <w:rPr>
-          <w:rFonts w:eastAsiaTheme="minorEastAsia"/>
-          <w:sz w:val="24"/>
-          <w:szCs w:val="24"/>
-        </w:rPr>
-        <w:t>),</w:t>
-      </w:r>
-      <w:r>
-        <w:br/>
-      </w:r>
-      <w:r>
-        <w:rPr>
-          <w:rFonts w:eastAsiaTheme="minorEastAsia"/>
-          <w:sz w:val="24"/>
-          <w:szCs w:val="24"/>
-        </w:rPr>
         <w:t xml:space="preserve">  </w:t>
       </w:r>
       <w:r>
@@ -1794,31 +1725,7 @@
           <w:sz w:val="24"/>
           <w:szCs w:val="24"/>
         </w:rPr>
-        <w:t xml:space="preserve">: </w:t>
-      </w:r>
-      <w:r>
-        <w:rPr>
-          <w:rFonts w:eastAsiaTheme="minorEastAsia"/>
-          <w:sz w:val="24"/>
-          <w:szCs w:val="24"/>
-        </w:rPr>
-        <w:t>32</w:t>
-      </w:r>
-      <w:r>
-        <w:rPr>
-          <w:rFonts w:eastAsiaTheme="minorEastAsia"/>
-          <w:sz w:val="24"/>
-          <w:szCs w:val="24"/>
-        </w:rPr>
-        <w:t xml:space="preserve"> input channel, 32 output channels, (3x3) kernel size. Size of each channel is 41x85</w:t>
-      </w:r>
-      <w:r>
-        <w:rPr>
-          <w:rFonts w:eastAsiaTheme="minorEastAsia"/>
-          <w:sz w:val="24"/>
-          <w:szCs w:val="24"/>
-        </w:rPr>
-        <w:t xml:space="preserve"> (input and output).</w:t>
+        <w:t>: 32 input channel, 32 output channels, (3x3) kernel size. Size of each channel is 41x85 (input and output).</w:t>
       </w:r>
     </w:p>
     <w:p>
@@ -1888,23 +1795,7 @@
           <w:sz w:val="24"/>
           <w:szCs w:val="24"/>
         </w:rPr>
-        <w:t xml:space="preserve">: 32 input channel, </w:t>
-      </w:r>
-      <w:r>
-        <w:rPr>
-          <w:rFonts w:eastAsiaTheme="minorEastAsia"/>
-          <w:sz w:val="24"/>
-          <w:szCs w:val="24"/>
-        </w:rPr>
-        <w:t>64</w:t>
-      </w:r>
-      <w:r>
-        <w:rPr>
-          <w:rFonts w:eastAsiaTheme="minorEastAsia"/>
-          <w:sz w:val="24"/>
-          <w:szCs w:val="24"/>
-        </w:rPr>
-        <w:t xml:space="preserve"> output channels, (3x3) kernel size. Size of each channel is 21x43 (input and output).</w:t>
+        <w:t>: 32 input channel, 64 output channels, (3x3) kernel size. Size of each channel is 21x43 (input and output).</w:t>
       </w:r>
     </w:p>
     <w:p>
@@ -1935,23 +1826,7 @@
           <w:sz w:val="24"/>
           <w:szCs w:val="24"/>
         </w:rPr>
-        <w:t xml:space="preserve">: </w:t>
-      </w:r>
-      <w:r>
-        <w:rPr>
-          <w:rFonts w:eastAsiaTheme="minorEastAsia"/>
-          <w:sz w:val="24"/>
-          <w:szCs w:val="24"/>
-        </w:rPr>
-        <w:t>64</w:t>
-      </w:r>
-      <w:r>
-        <w:rPr>
-          <w:rFonts w:eastAsiaTheme="minorEastAsia"/>
-          <w:sz w:val="24"/>
-          <w:szCs w:val="24"/>
-        </w:rPr>
-        <w:t xml:space="preserve"> input channel, 64 output channels, (3x3) kernel size. Size of each channel is 21x43 (input and output).</w:t>
+        <w:t>: 64 input channel, 64 output channels, (3x3) kernel size. Size of each channel is 21x43 (input and output).</w:t>
       </w:r>
     </w:p>
     <w:p>
@@ -2133,8 +2008,18 @@
           <w:sz w:val="24"/>
           <w:szCs w:val="24"/>
         </w:rPr>
-        <w:t xml:space="preserve"> batch-normalization is applied to all convolutional layer.</w:t>
-      </w:r>
+        <w:t xml:space="preserve"> </w:t>
+      </w:r>
+      <w:r>
+        <w:rPr>
+          <w:rFonts w:eastAsiaTheme="minorEastAsia"/>
+          <w:sz w:val="24"/>
+          <w:szCs w:val="24"/>
+        </w:rPr>
+        <w:t>All weights are subjected to L-2 regularization (I think this is an option in the optimizer).</w:t>
+      </w:r>
+      <w:bookmarkStart w:id="0" w:name="_GoBack"/>
+      <w:bookmarkEnd w:id="0"/>
     </w:p>
     <w:p>
       <w:pPr>
@@ -2203,6 +2088,7 @@
         <w:ind w:left="360"/>
         <w:rPr>
           <w:rFonts w:eastAsiaTheme="minorEastAsia"/>
+          <w:color w:val="FF0000"/>
           <w:sz w:val="24"/>
           <w:szCs w:val="24"/>
         </w:rPr>
@@ -2224,6 +2110,23 @@
           <w:szCs w:val="24"/>
         </w:rPr>
         <w:t xml:space="preserve"> Adam.</w:t>
+      </w:r>
+      <w:r>
+        <w:rPr>
+          <w:rFonts w:eastAsiaTheme="minorEastAsia"/>
+          <w:sz w:val="24"/>
+          <w:szCs w:val="24"/>
+        </w:rPr>
+        <w:t xml:space="preserve"> </w:t>
+      </w:r>
+      <w:r>
+        <w:rPr>
+          <w:rFonts w:eastAsiaTheme="minorEastAsia"/>
+          <w:color w:val="FF0000"/>
+          <w:sz w:val="24"/>
+          <w:szCs w:val="24"/>
+        </w:rPr>
+        <w:t>Note that Adam doesn’t take a momentum parameter, yet in section 3.2 they say they use a momentum of 0.9 (as noted in hyperparameters here).</w:t>
       </w:r>
     </w:p>
     <w:p>
@@ -2325,25 +2228,7 @@
           <w:sz w:val="24"/>
           <w:szCs w:val="24"/>
         </w:rPr>
-        <w:t xml:space="preserve"> 0.5 for second, fourth and fully connected layer</w:t>
-      </w:r>
-      <w:r>
-        <w:rPr>
-          <w:rFonts w:eastAsiaTheme="minorEastAsia"/>
-          <w:sz w:val="24"/>
-          <w:szCs w:val="24"/>
-        </w:rPr>
-        <w:t>s</w:t>
-      </w:r>
-      <w:bookmarkStart w:id="0" w:name="_GoBack"/>
-      <w:bookmarkEnd w:id="0"/>
-      <w:r>
-        <w:rPr>
-          <w:rFonts w:eastAsiaTheme="minorEastAsia"/>
-          <w:sz w:val="24"/>
-          <w:szCs w:val="24"/>
-        </w:rPr>
-        <w:t>.</w:t>
+        <w:t xml:space="preserve"> 0.5 for second, fourth and fully connected layer.</w:t>
       </w:r>
     </w:p>
     <w:p>
@@ -3323,6 +3208,7 @@
     <w:lsdException w:name="HTML Sample" w:semiHidden="1" w:unhideWhenUsed="1"/>
     <w:lsdException w:name="HTML Typewriter" w:semiHidden="1" w:unhideWhenUsed="1"/>
     <w:lsdException w:name="HTML Variable" w:semiHidden="1" w:unhideWhenUsed="1"/>
+    <w:lsdException w:name="Normal Table" w:semiHidden="1" w:unhideWhenUsed="1"/>
     <w:lsdException w:name="annotation subject" w:semiHidden="1" w:unhideWhenUsed="1"/>
     <w:lsdException w:name="No List" w:semiHidden="1" w:unhideWhenUsed="1"/>
     <w:lsdException w:name="Outline List 1" w:semiHidden="1" w:unhideWhenUsed="1"/>
@@ -3365,8 +3251,11 @@
     <w:lsdException w:name="Table Contemporary" w:semiHidden="1" w:unhideWhenUsed="1"/>
     <w:lsdException w:name="Table Elegant" w:semiHidden="1" w:unhideWhenUsed="1"/>
     <w:lsdException w:name="Table Professional" w:semiHidden="1" w:unhideWhenUsed="1"/>
+    <w:lsdException w:name="Table Subtle 1" w:semiHidden="1" w:unhideWhenUsed="1"/>
     <w:lsdException w:name="Table Subtle 2" w:semiHidden="1" w:unhideWhenUsed="1"/>
     <w:lsdException w:name="Table Web 1" w:semiHidden="1" w:unhideWhenUsed="1"/>
+    <w:lsdException w:name="Table Web 2" w:semiHidden="1" w:unhideWhenUsed="1"/>
+    <w:lsdException w:name="Table Web 3" w:semiHidden="1" w:unhideWhenUsed="1"/>
     <w:lsdException w:name="Balloon Text" w:semiHidden="1" w:unhideWhenUsed="1"/>
     <w:lsdException w:name="Table Grid" w:uiPriority="39"/>
     <w:lsdException w:name="Table Theme" w:semiHidden="1" w:unhideWhenUsed="1"/>

</xml_diff>